<commit_message>
Ultimi commit (appunti e risposte)
</commit_message>
<xml_diff>
--- a/Tunnel ed SSH/Collegamento Tecweb.docx
+++ b/Tunnel ed SSH/Collegamento Tecweb.docx
@@ -514,6 +514,9 @@
     </w:p>
     <w:p>
       <w:r>
+        <w:rPr>
+          <w:noProof/>
+        </w:rPr>
         <w:drawing>
           <wp:inline distT="0" distB="0" distL="0" distR="0" wp14:anchorId="62BC6316" wp14:editId="5068707E">
             <wp:extent cx="4752109" cy="3558905"/>
@@ -708,6 +711,27 @@
         <w:t xml:space="preserve"> </w:t>
       </w:r>
     </w:p>
+    <w:p>
+      <w:r>
+        <w:t>Update:</w:t>
+      </w:r>
+    </w:p>
+    <w:p>
+      <w:r>
+        <w:t xml:space="preserve">Sembra possa andare anche </w:t>
+      </w:r>
+      <w:r>
+        <w:rPr>
+          <w:i/>
+          <w:iCs/>
+        </w:rPr>
+        <w:t>ssh.studenti.math.unipd.it</w:t>
+      </w:r>
+      <w:r>
+        <w:t xml:space="preserve"> come Tunnel</w:t>
+      </w:r>
+    </w:p>
+    <w:p/>
     <w:sectPr>
       <w:pgSz w:w="11906" w:h="16838"/>
       <w:pgMar w:top="1417" w:right="1134" w:bottom="1134" w:left="1134" w:header="708" w:footer="708" w:gutter="0"/>

</xml_diff>